<commit_message>
working does not save times completed
</commit_message>
<xml_diff>
--- a/prove/Develop05/goals.docx
+++ b/prove/Develop05/goals.docx
@@ -22,7 +22,10 @@
               <w:jc w:val="center"/>
             </w:pPr>
             <w:r>
-              <w:t>Class Activity</w:t>
+              <w:t xml:space="preserve">Class </w:t>
+            </w:r>
+            <w:r>
+              <w:t>Events</w:t>
             </w:r>
           </w:p>
         </w:tc>
@@ -41,24 +44,120 @@
             <w:tcW w:w="3330" w:type="dxa"/>
           </w:tcPr>
           <w:p>
-            <w:r>
+            <w:pPr>
+              <w:rPr>
+                <w:rFonts w:ascii="Segoe UI" w:eastAsia="Times New Roman" w:hAnsi="Segoe UI" w:cs="Segoe UI"/>
+                <w:sz w:val="21"/>
+                <w:szCs w:val="21"/>
+              </w:rPr>
+            </w:pPr>
+            <w:r>
+              <w:rPr>
+                <w:rFonts w:ascii="Segoe UI" w:eastAsia="Times New Roman" w:hAnsi="Segoe UI" w:cs="Segoe UI"/>
+                <w:sz w:val="21"/>
+                <w:szCs w:val="21"/>
+              </w:rPr>
               <w:t>_</w:t>
             </w:r>
             <w:proofErr w:type="spellStart"/>
             <w:r>
-              <w:t>activityName</w:t>
-            </w:r>
-            <w:proofErr w:type="spellEnd"/>
-          </w:p>
-          <w:p>
-            <w:r>
-              <w:t>_duration</w:t>
-            </w:r>
-          </w:p>
-          <w:p>
-            <w:r>
-              <w:t>_description</w:t>
-            </w:r>
+              <w:rPr>
+                <w:rFonts w:ascii="Segoe UI" w:eastAsia="Times New Roman" w:hAnsi="Segoe UI" w:cs="Segoe UI"/>
+                <w:sz w:val="21"/>
+                <w:szCs w:val="21"/>
+              </w:rPr>
+              <w:t>achievedGoals</w:t>
+            </w:r>
+            <w:proofErr w:type="spellEnd"/>
+            <w:r>
+              <w:rPr>
+                <w:rFonts w:ascii="Segoe UI" w:eastAsia="Times New Roman" w:hAnsi="Segoe UI" w:cs="Segoe UI"/>
+                <w:sz w:val="21"/>
+                <w:szCs w:val="21"/>
+              </w:rPr>
+              <w:t>: List&lt;string&gt;</w:t>
+            </w:r>
+          </w:p>
+          <w:p>
+            <w:pPr>
+              <w:rPr>
+                <w:rFonts w:ascii="Segoe UI" w:eastAsia="Times New Roman" w:hAnsi="Segoe UI" w:cs="Segoe UI"/>
+                <w:sz w:val="21"/>
+                <w:szCs w:val="21"/>
+              </w:rPr>
+            </w:pPr>
+          </w:p>
+          <w:p>
+            <w:pPr>
+              <w:rPr>
+                <w:rFonts w:ascii="Segoe UI" w:eastAsia="Times New Roman" w:hAnsi="Segoe UI" w:cs="Segoe UI"/>
+                <w:sz w:val="21"/>
+                <w:szCs w:val="21"/>
+              </w:rPr>
+            </w:pPr>
+            <w:r>
+              <w:rPr>
+                <w:rFonts w:ascii="Segoe UI" w:eastAsia="Times New Roman" w:hAnsi="Segoe UI" w:cs="Segoe UI"/>
+                <w:sz w:val="21"/>
+                <w:szCs w:val="21"/>
+              </w:rPr>
+              <w:t>_</w:t>
+            </w:r>
+            <w:proofErr w:type="spellStart"/>
+            <w:proofErr w:type="gramStart"/>
+            <w:r>
+              <w:rPr>
+                <w:rFonts w:ascii="Segoe UI" w:eastAsia="Times New Roman" w:hAnsi="Segoe UI" w:cs="Segoe UI"/>
+                <w:sz w:val="21"/>
+                <w:szCs w:val="21"/>
+              </w:rPr>
+              <w:t>goalName</w:t>
+            </w:r>
+            <w:proofErr w:type="spellEnd"/>
+            <w:r>
+              <w:rPr>
+                <w:rFonts w:ascii="Segoe UI" w:eastAsia="Times New Roman" w:hAnsi="Segoe UI" w:cs="Segoe UI"/>
+                <w:sz w:val="21"/>
+                <w:szCs w:val="21"/>
+              </w:rPr>
+              <w:t xml:space="preserve"> :</w:t>
+            </w:r>
+            <w:proofErr w:type="gramEnd"/>
+            <w:r>
+              <w:rPr>
+                <w:rFonts w:ascii="Segoe UI" w:eastAsia="Times New Roman" w:hAnsi="Segoe UI" w:cs="Segoe UI"/>
+                <w:sz w:val="21"/>
+                <w:szCs w:val="21"/>
+              </w:rPr>
+              <w:t xml:space="preserve"> int</w:t>
+            </w:r>
+          </w:p>
+          <w:p>
+            <w:pPr>
+              <w:rPr>
+                <w:rFonts w:ascii="Segoe UI" w:eastAsia="Times New Roman" w:hAnsi="Segoe UI" w:cs="Segoe UI"/>
+                <w:sz w:val="21"/>
+                <w:szCs w:val="21"/>
+              </w:rPr>
+            </w:pPr>
+            <w:r>
+              <w:rPr>
+                <w:rFonts w:ascii="Segoe UI" w:eastAsia="Times New Roman" w:hAnsi="Segoe UI" w:cs="Segoe UI"/>
+                <w:sz w:val="21"/>
+                <w:szCs w:val="21"/>
+              </w:rPr>
+              <w:t>_</w:t>
+            </w:r>
+            <w:proofErr w:type="spellStart"/>
+            <w:r>
+              <w:rPr>
+                <w:rFonts w:ascii="Segoe UI" w:eastAsia="Times New Roman" w:hAnsi="Segoe UI" w:cs="Segoe UI"/>
+                <w:sz w:val="21"/>
+                <w:szCs w:val="21"/>
+              </w:rPr>
+              <w:t>goalDescription</w:t>
+            </w:r>
+            <w:proofErr w:type="spellEnd"/>
           </w:p>
           <w:p/>
         </w:tc>
@@ -69,57 +168,202 @@
             <w:tcW w:w="3330" w:type="dxa"/>
           </w:tcPr>
           <w:p>
-            <w:proofErr w:type="gramStart"/>
-            <w:r>
-              <w:t>Menu(</w:t>
-            </w:r>
-            <w:proofErr w:type="gramEnd"/>
-            <w:r>
+            <w:pPr>
+              <w:rPr>
+                <w:rFonts w:ascii="Segoe UI" w:eastAsia="Times New Roman" w:hAnsi="Segoe UI" w:cs="Segoe UI"/>
+                <w:sz w:val="21"/>
+                <w:szCs w:val="21"/>
+              </w:rPr>
+            </w:pPr>
+            <w:proofErr w:type="spellStart"/>
+            <w:proofErr w:type="gramStart"/>
+            <w:r>
+              <w:rPr>
+                <w:rFonts w:ascii="Segoe UI" w:eastAsia="Times New Roman" w:hAnsi="Segoe UI" w:cs="Segoe UI"/>
+                <w:sz w:val="21"/>
+                <w:szCs w:val="21"/>
+              </w:rPr>
+              <w:t>SubMenu</w:t>
+            </w:r>
+            <w:proofErr w:type="spellEnd"/>
+            <w:r>
+              <w:rPr>
+                <w:rFonts w:ascii="Segoe UI" w:eastAsia="Times New Roman" w:hAnsi="Segoe UI" w:cs="Segoe UI"/>
+                <w:sz w:val="21"/>
+                <w:szCs w:val="21"/>
+              </w:rPr>
+              <w:t>(</w:t>
+            </w:r>
+            <w:proofErr w:type="gramEnd"/>
+            <w:r>
+              <w:rPr>
+                <w:rFonts w:ascii="Segoe UI" w:eastAsia="Times New Roman" w:hAnsi="Segoe UI" w:cs="Segoe UI"/>
+                <w:sz w:val="21"/>
+                <w:szCs w:val="21"/>
+              </w:rPr>
               <w:t>)</w:t>
             </w:r>
           </w:p>
           <w:p>
-            <w:proofErr w:type="spellStart"/>
-            <w:proofErr w:type="gramStart"/>
-            <w:r>
-              <w:t>StartMessage</w:t>
-            </w:r>
-            <w:proofErr w:type="spellEnd"/>
-            <w:r>
+            <w:pPr>
+              <w:rPr>
+                <w:rFonts w:ascii="Segoe UI" w:eastAsia="Times New Roman" w:hAnsi="Segoe UI" w:cs="Segoe UI"/>
+                <w:sz w:val="21"/>
+                <w:szCs w:val="21"/>
+              </w:rPr>
+            </w:pPr>
+            <w:proofErr w:type="spellStart"/>
+            <w:r>
+              <w:rPr>
+                <w:rFonts w:ascii="Segoe UI" w:eastAsia="Times New Roman" w:hAnsi="Segoe UI" w:cs="Segoe UI"/>
+                <w:sz w:val="21"/>
+                <w:szCs w:val="21"/>
+              </w:rPr>
+              <w:t>GetPointst</w:t>
+            </w:r>
+            <w:proofErr w:type="spellEnd"/>
+            <w:r>
+              <w:rPr>
+                <w:rFonts w:ascii="Segoe UI" w:eastAsia="Times New Roman" w:hAnsi="Segoe UI" w:cs="Segoe UI"/>
+                <w:sz w:val="21"/>
+                <w:szCs w:val="21"/>
+              </w:rPr>
+              <w:t>()</w:t>
+            </w:r>
+            <w:r>
+              <w:rPr>
+                <w:rFonts w:ascii="Segoe UI" w:eastAsia="Times New Roman" w:hAnsi="Segoe UI" w:cs="Segoe UI"/>
+                <w:sz w:val="21"/>
+                <w:szCs w:val="21"/>
+              </w:rPr>
+              <w:br/>
+            </w:r>
+            <w:proofErr w:type="spellStart"/>
+            <w:proofErr w:type="gramStart"/>
+            <w:r>
+              <w:rPr>
+                <w:rFonts w:ascii="Segoe UI" w:eastAsia="Times New Roman" w:hAnsi="Segoe UI" w:cs="Segoe UI"/>
+                <w:sz w:val="21"/>
+                <w:szCs w:val="21"/>
+              </w:rPr>
+              <w:t>GetLevel</w:t>
+            </w:r>
+            <w:proofErr w:type="spellEnd"/>
+            <w:r>
+              <w:rPr>
+                <w:rFonts w:ascii="Segoe UI" w:eastAsia="Times New Roman" w:hAnsi="Segoe UI" w:cs="Segoe UI"/>
+                <w:sz w:val="21"/>
+                <w:szCs w:val="21"/>
+              </w:rPr>
               <w:t>(</w:t>
             </w:r>
             <w:proofErr w:type="gramEnd"/>
             <w:r>
+              <w:rPr>
+                <w:rFonts w:ascii="Segoe UI" w:eastAsia="Times New Roman" w:hAnsi="Segoe UI" w:cs="Segoe UI"/>
+                <w:sz w:val="21"/>
+                <w:szCs w:val="21"/>
+              </w:rPr>
               <w:t>)</w:t>
             </w:r>
           </w:p>
           <w:p>
-            <w:proofErr w:type="spellStart"/>
-            <w:proofErr w:type="gramStart"/>
-            <w:r>
-              <w:t>ClosingMessage</w:t>
-            </w:r>
-            <w:proofErr w:type="spellEnd"/>
-            <w:r>
+            <w:pPr>
+              <w:rPr>
+                <w:rFonts w:ascii="Segoe UI" w:eastAsia="Times New Roman" w:hAnsi="Segoe UI" w:cs="Segoe UI"/>
+                <w:sz w:val="21"/>
+                <w:szCs w:val="21"/>
+              </w:rPr>
+            </w:pPr>
+            <w:proofErr w:type="spellStart"/>
+            <w:proofErr w:type="gramStart"/>
+            <w:r>
+              <w:rPr>
+                <w:rFonts w:ascii="Segoe UI" w:eastAsia="Times New Roman" w:hAnsi="Segoe UI" w:cs="Segoe UI"/>
+                <w:sz w:val="21"/>
+                <w:szCs w:val="21"/>
+              </w:rPr>
+              <w:t>ShowPoints</w:t>
+            </w:r>
+            <w:proofErr w:type="spellEnd"/>
+            <w:r>
+              <w:rPr>
+                <w:rFonts w:ascii="Segoe UI" w:eastAsia="Times New Roman" w:hAnsi="Segoe UI" w:cs="Segoe UI"/>
+                <w:sz w:val="21"/>
+                <w:szCs w:val="21"/>
+              </w:rPr>
               <w:t>(</w:t>
             </w:r>
             <w:proofErr w:type="gramEnd"/>
             <w:r>
+              <w:rPr>
+                <w:rFonts w:ascii="Segoe UI" w:eastAsia="Times New Roman" w:hAnsi="Segoe UI" w:cs="Segoe UI"/>
+                <w:sz w:val="21"/>
+                <w:szCs w:val="21"/>
+              </w:rPr>
               <w:t>)</w:t>
             </w:r>
           </w:p>
           <w:p>
-            <w:proofErr w:type="spellStart"/>
-            <w:proofErr w:type="gramStart"/>
-            <w:r>
+            <w:pPr>
+              <w:rPr>
+                <w:rFonts w:ascii="Segoe UI" w:eastAsia="Times New Roman" w:hAnsi="Segoe UI" w:cs="Segoe UI"/>
+                <w:sz w:val="21"/>
+                <w:szCs w:val="21"/>
+              </w:rPr>
+            </w:pPr>
+            <w:proofErr w:type="spellStart"/>
+            <w:r>
+              <w:rPr>
+                <w:rFonts w:ascii="Segoe UI" w:eastAsia="Times New Roman" w:hAnsi="Segoe UI" w:cs="Segoe UI"/>
+                <w:sz w:val="21"/>
+                <w:szCs w:val="21"/>
+              </w:rPr>
+              <w:t>ShowGoals</w:t>
+            </w:r>
+            <w:proofErr w:type="spellEnd"/>
+            <w:r>
+              <w:rPr>
+                <w:rFonts w:ascii="Segoe UI" w:eastAsia="Times New Roman" w:hAnsi="Segoe UI" w:cs="Segoe UI"/>
+                <w:sz w:val="21"/>
+                <w:szCs w:val="21"/>
+              </w:rPr>
+              <w:t>()</w:t>
+            </w:r>
+            <w:r>
+              <w:rPr>
+                <w:rFonts w:ascii="Segoe UI" w:eastAsia="Times New Roman" w:hAnsi="Segoe UI" w:cs="Segoe UI"/>
+                <w:sz w:val="21"/>
+                <w:szCs w:val="21"/>
+              </w:rPr>
+              <w:br/>
+            </w:r>
+            <w:proofErr w:type="spellStart"/>
+            <w:proofErr w:type="gramStart"/>
+            <w:r>
+              <w:rPr>
+                <w:rFonts w:ascii="Segoe UI" w:eastAsia="Times New Roman" w:hAnsi="Segoe UI" w:cs="Segoe UI"/>
+                <w:sz w:val="21"/>
+                <w:szCs w:val="21"/>
+              </w:rPr>
               <w:t>ShowPrompt</w:t>
             </w:r>
             <w:proofErr w:type="spellEnd"/>
             <w:r>
+              <w:rPr>
+                <w:rFonts w:ascii="Segoe UI" w:eastAsia="Times New Roman" w:hAnsi="Segoe UI" w:cs="Segoe UI"/>
+                <w:sz w:val="21"/>
+                <w:szCs w:val="21"/>
+              </w:rPr>
               <w:t>(</w:t>
             </w:r>
             <w:proofErr w:type="gramEnd"/>
             <w:r>
+              <w:rPr>
+                <w:rFonts w:ascii="Segoe UI" w:eastAsia="Times New Roman" w:hAnsi="Segoe UI" w:cs="Segoe UI"/>
+                <w:sz w:val="21"/>
+                <w:szCs w:val="21"/>
+              </w:rPr>
               <w:t>)</w:t>
             </w:r>
           </w:p>
@@ -127,19 +371,32 @@
             <w:proofErr w:type="spellStart"/>
             <w:proofErr w:type="gramStart"/>
             <w:r>
-              <w:t>ReadText</w:t>
-            </w:r>
-            <w:proofErr w:type="spellEnd"/>
-            <w:r>
+              <w:rPr>
+                <w:rFonts w:ascii="Segoe UI" w:eastAsia="Times New Roman" w:hAnsi="Segoe UI" w:cs="Segoe UI"/>
+                <w:sz w:val="21"/>
+                <w:szCs w:val="21"/>
+              </w:rPr>
+              <w:t>ShowScore</w:t>
+            </w:r>
+            <w:proofErr w:type="spellEnd"/>
+            <w:r>
+              <w:rPr>
+                <w:rFonts w:ascii="Segoe UI" w:eastAsia="Times New Roman" w:hAnsi="Segoe UI" w:cs="Segoe UI"/>
+                <w:sz w:val="21"/>
+                <w:szCs w:val="21"/>
+              </w:rPr>
               <w:t>(</w:t>
             </w:r>
             <w:proofErr w:type="gramEnd"/>
             <w:r>
-              <w:t>) :string</w:t>
-            </w:r>
-          </w:p>
-          <w:p/>
-          <w:p/>
+              <w:rPr>
+                <w:rFonts w:ascii="Segoe UI" w:eastAsia="Times New Roman" w:hAnsi="Segoe UI" w:cs="Segoe UI"/>
+                <w:sz w:val="21"/>
+                <w:szCs w:val="21"/>
+              </w:rPr>
+              <w:t>)</w:t>
+            </w:r>
+          </w:p>
           <w:p/>
         </w:tc>
       </w:tr>
@@ -157,12 +414,13 @@
     <w:tbl>
       <w:tblPr>
         <w:tblStyle w:val="TableGrid"/>
-        <w:tblW w:w="10705" w:type="dxa"/>
+        <w:tblW w:w="13045" w:type="dxa"/>
         <w:tblLook w:val="04A0" w:firstRow="1" w:lastRow="0" w:firstColumn="1" w:lastColumn="0" w:noHBand="0" w:noVBand="1"/>
       </w:tblPr>
       <w:tblGrid>
         <w:gridCol w:w="2155"/>
         <w:gridCol w:w="540"/>
+        <w:gridCol w:w="2340"/>
         <w:gridCol w:w="2340"/>
         <w:gridCol w:w="630"/>
         <w:gridCol w:w="2340"/>
@@ -182,7 +440,7 @@
           </w:tcPr>
           <w:p>
             <w:r>
-              <w:t>Class Breathing</w:t>
+              <w:t>Class Goal(entry)</w:t>
             </w:r>
           </w:p>
         </w:tc>
@@ -210,8 +468,24 @@
             <w:r>
               <w:t xml:space="preserve">Class </w:t>
             </w:r>
-            <w:r>
-              <w:t>Reflecting</w:t>
+            <w:proofErr w:type="spellStart"/>
+            <w:r>
+              <w:t>GoalScript</w:t>
+            </w:r>
+            <w:proofErr w:type="spellEnd"/>
+          </w:p>
+        </w:tc>
+        <w:tc>
+          <w:tcPr>
+            <w:tcW w:w="2340" w:type="dxa"/>
+            <w:tcBorders>
+              <w:left w:val="single" w:sz="4" w:space="0" w:color="auto"/>
+              <w:right w:val="single" w:sz="4" w:space="0" w:color="auto"/>
+            </w:tcBorders>
+          </w:tcPr>
+          <w:p>
+            <w:r>
+              <w:t>Class File</w:t>
             </w:r>
           </w:p>
         </w:tc>
@@ -236,7 +510,7 @@
           </w:tcPr>
           <w:p>
             <w:r>
-              <w:t>Class Listing</w:t>
+              <w:t>Class Questions</w:t>
             </w:r>
           </w:p>
         </w:tc>
@@ -258,14 +532,7 @@
               <w:left w:val="single" w:sz="4" w:space="0" w:color="auto"/>
             </w:tcBorders>
           </w:tcPr>
-          <w:p>
-            <w:r>
-              <w:t xml:space="preserve">Class </w:t>
-            </w:r>
-            <w:r>
-              <w:t>Timer</w:t>
-            </w:r>
-          </w:p>
+          <w:p/>
         </w:tc>
       </w:tr>
       <w:tr>
@@ -279,7 +546,11 @@
               <w:right w:val="single" w:sz="4" w:space="0" w:color="auto"/>
             </w:tcBorders>
           </w:tcPr>
-          <w:p/>
+          <w:p>
+            <w:r>
+              <w:t xml:space="preserve"> attributes</w:t>
+            </w:r>
+          </w:p>
         </w:tc>
         <w:tc>
           <w:tcPr>
@@ -291,6 +562,86 @@
               <w:right w:val="single" w:sz="4" w:space="0" w:color="auto"/>
             </w:tcBorders>
           </w:tcPr>
+          <w:p/>
+        </w:tc>
+        <w:tc>
+          <w:tcPr>
+            <w:tcW w:w="2340" w:type="dxa"/>
+            <w:tcBorders>
+              <w:left w:val="single" w:sz="4" w:space="0" w:color="auto"/>
+              <w:right w:val="single" w:sz="4" w:space="0" w:color="auto"/>
+            </w:tcBorders>
+          </w:tcPr>
+          <w:p>
+            <w:pPr>
+              <w:rPr>
+                <w:rFonts w:ascii="Segoe UI" w:eastAsia="Times New Roman" w:hAnsi="Segoe UI" w:cs="Segoe UI"/>
+                <w:sz w:val="21"/>
+                <w:szCs w:val="21"/>
+              </w:rPr>
+            </w:pPr>
+            <w:r>
+              <w:rPr>
+                <w:rFonts w:ascii="Segoe UI" w:eastAsia="Times New Roman" w:hAnsi="Segoe UI" w:cs="Segoe UI"/>
+                <w:sz w:val="21"/>
+                <w:szCs w:val="21"/>
+              </w:rPr>
+              <w:t>_</w:t>
+            </w:r>
+            <w:r>
+              <w:rPr>
+                <w:rFonts w:ascii="Segoe UI" w:eastAsia="Times New Roman" w:hAnsi="Segoe UI" w:cs="Segoe UI"/>
+                <w:sz w:val="21"/>
+                <w:szCs w:val="21"/>
+              </w:rPr>
+              <w:t>goals</w:t>
+            </w:r>
+            <w:r>
+              <w:rPr>
+                <w:rFonts w:ascii="Segoe UI" w:eastAsia="Times New Roman" w:hAnsi="Segoe UI" w:cs="Segoe UI"/>
+                <w:sz w:val="21"/>
+                <w:szCs w:val="21"/>
+              </w:rPr>
+              <w:t>: List&lt;string&gt;</w:t>
+            </w:r>
+          </w:p>
+          <w:p>
+            <w:pPr>
+              <w:rPr>
+                <w:rFonts w:ascii="Segoe UI" w:eastAsia="Times New Roman" w:hAnsi="Segoe UI" w:cs="Segoe UI"/>
+                <w:sz w:val="21"/>
+                <w:szCs w:val="21"/>
+              </w:rPr>
+            </w:pPr>
+          </w:p>
+          <w:p>
+            <w:pPr>
+              <w:rPr>
+                <w:rFonts w:ascii="Segoe UI" w:eastAsia="Times New Roman" w:hAnsi="Segoe UI" w:cs="Segoe UI"/>
+                <w:sz w:val="21"/>
+                <w:szCs w:val="21"/>
+              </w:rPr>
+            </w:pPr>
+            <w:r>
+              <w:rPr>
+                <w:rFonts w:ascii="Segoe UI" w:eastAsia="Times New Roman" w:hAnsi="Segoe UI" w:cs="Segoe UI"/>
+                <w:sz w:val="21"/>
+                <w:szCs w:val="21"/>
+              </w:rPr>
+              <w:t>_</w:t>
+            </w:r>
+            <w:proofErr w:type="spellStart"/>
+            <w:r>
+              <w:rPr>
+                <w:rFonts w:ascii="Segoe UI" w:eastAsia="Times New Roman" w:hAnsi="Segoe UI" w:cs="Segoe UI"/>
+                <w:sz w:val="21"/>
+                <w:szCs w:val="21"/>
+              </w:rPr>
+              <w:t>points:int</w:t>
+            </w:r>
+            <w:proofErr w:type="spellEnd"/>
+          </w:p>
+          <w:p/>
           <w:p/>
         </w:tc>
         <w:tc>
@@ -346,6 +697,9 @@
         </w:tc>
       </w:tr>
       <w:tr>
+        <w:trPr>
+          <w:trHeight w:val="1043"/>
+        </w:trPr>
         <w:tc>
           <w:tcPr>
             <w:tcW w:w="2155" w:type="dxa"/>
@@ -357,39 +711,6 @@
             </w:tcBorders>
           </w:tcPr>
           <w:p/>
-          <w:p>
-            <w:r>
-              <w:t>_</w:t>
-            </w:r>
-            <w:proofErr w:type="spellStart"/>
-            <w:proofErr w:type="gramStart"/>
-            <w:r>
-              <w:t>breatheIn</w:t>
-            </w:r>
-            <w:proofErr w:type="spellEnd"/>
-            <w:r>
-              <w:t xml:space="preserve"> :</w:t>
-            </w:r>
-            <w:proofErr w:type="gramEnd"/>
-            <w:r>
-              <w:t xml:space="preserve"> int</w:t>
-            </w:r>
-          </w:p>
-          <w:p>
-            <w:r>
-              <w:t>_</w:t>
-            </w:r>
-            <w:proofErr w:type="spellStart"/>
-            <w:proofErr w:type="gramStart"/>
-            <w:r>
-              <w:t>breatheOut</w:t>
-            </w:r>
-            <w:proofErr w:type="spellEnd"/>
-            <w:r>
-              <w:t xml:space="preserve"> :int</w:t>
-            </w:r>
-            <w:proofErr w:type="gramEnd"/>
-          </w:p>
           <w:p/>
         </w:tc>
         <w:tc>
@@ -412,12 +733,6 @@
               <w:right w:val="single" w:sz="4" w:space="0" w:color="auto"/>
             </w:tcBorders>
           </w:tcPr>
-          <w:p/>
-          <w:p>
-            <w:r>
-              <w:t>_prompt: List&lt;string&gt;</w:t>
-            </w:r>
-          </w:p>
           <w:p>
             <w:pPr>
               <w:rPr>
@@ -426,33 +741,147 @@
                 <w:szCs w:val="21"/>
               </w:rPr>
             </w:pPr>
-            <w:r>
-              <w:rPr>
-                <w:rFonts w:ascii="Segoe UI" w:eastAsia="Times New Roman" w:hAnsi="Segoe UI" w:cs="Segoe UI"/>
-                <w:sz w:val="21"/>
-                <w:szCs w:val="21"/>
-              </w:rPr>
-              <w:t>_</w:t>
-            </w:r>
-            <w:proofErr w:type="spellStart"/>
-            <w:r>
-              <w:rPr>
-                <w:rFonts w:ascii="Segoe UI" w:eastAsia="Times New Roman" w:hAnsi="Segoe UI" w:cs="Segoe UI"/>
-                <w:sz w:val="21"/>
-                <w:szCs w:val="21"/>
-              </w:rPr>
-              <w:t>replyCount</w:t>
-            </w:r>
-            <w:proofErr w:type="spellEnd"/>
-            <w:r>
-              <w:rPr>
-                <w:rFonts w:ascii="Segoe UI" w:eastAsia="Times New Roman" w:hAnsi="Segoe UI" w:cs="Segoe UI"/>
-                <w:sz w:val="21"/>
-                <w:szCs w:val="21"/>
-              </w:rPr>
-              <w:t>: int</w:t>
-            </w:r>
-          </w:p>
+            <w:proofErr w:type="spellStart"/>
+            <w:proofErr w:type="gramStart"/>
+            <w:r>
+              <w:rPr>
+                <w:rFonts w:ascii="Segoe UI" w:eastAsia="Times New Roman" w:hAnsi="Segoe UI" w:cs="Segoe UI"/>
+                <w:sz w:val="21"/>
+                <w:szCs w:val="21"/>
+              </w:rPr>
+              <w:t>CreatetGoals</w:t>
+            </w:r>
+            <w:proofErr w:type="spellEnd"/>
+            <w:r>
+              <w:rPr>
+                <w:rFonts w:ascii="Segoe UI" w:eastAsia="Times New Roman" w:hAnsi="Segoe UI" w:cs="Segoe UI"/>
+                <w:sz w:val="21"/>
+                <w:szCs w:val="21"/>
+              </w:rPr>
+              <w:t>(</w:t>
+            </w:r>
+            <w:proofErr w:type="gramEnd"/>
+            <w:r>
+              <w:rPr>
+                <w:rFonts w:ascii="Segoe UI" w:eastAsia="Times New Roman" w:hAnsi="Segoe UI" w:cs="Segoe UI"/>
+                <w:sz w:val="21"/>
+                <w:szCs w:val="21"/>
+              </w:rPr>
+              <w:t>)</w:t>
+            </w:r>
+          </w:p>
+          <w:p>
+            <w:pPr>
+              <w:rPr>
+                <w:rFonts w:ascii="Segoe UI" w:eastAsia="Times New Roman" w:hAnsi="Segoe UI" w:cs="Segoe UI"/>
+                <w:sz w:val="21"/>
+                <w:szCs w:val="21"/>
+              </w:rPr>
+            </w:pPr>
+            <w:proofErr w:type="spellStart"/>
+            <w:proofErr w:type="gramStart"/>
+            <w:r>
+              <w:rPr>
+                <w:rFonts w:ascii="Segoe UI" w:eastAsia="Times New Roman" w:hAnsi="Segoe UI" w:cs="Segoe UI"/>
+                <w:sz w:val="21"/>
+                <w:szCs w:val="21"/>
+              </w:rPr>
+              <w:t>SaveGoals</w:t>
+            </w:r>
+            <w:proofErr w:type="spellEnd"/>
+            <w:r>
+              <w:rPr>
+                <w:rFonts w:ascii="Segoe UI" w:eastAsia="Times New Roman" w:hAnsi="Segoe UI" w:cs="Segoe UI"/>
+                <w:sz w:val="21"/>
+                <w:szCs w:val="21"/>
+              </w:rPr>
+              <w:t>(</w:t>
+            </w:r>
+            <w:proofErr w:type="gramEnd"/>
+            <w:r>
+              <w:rPr>
+                <w:rFonts w:ascii="Segoe UI" w:eastAsia="Times New Roman" w:hAnsi="Segoe UI" w:cs="Segoe UI"/>
+                <w:sz w:val="21"/>
+                <w:szCs w:val="21"/>
+              </w:rPr>
+              <w:t>)</w:t>
+            </w:r>
+          </w:p>
+          <w:p>
+            <w:proofErr w:type="spellStart"/>
+            <w:proofErr w:type="gramStart"/>
+            <w:r>
+              <w:t>ListGoals</w:t>
+            </w:r>
+            <w:proofErr w:type="spellEnd"/>
+            <w:r>
+              <w:t>(</w:t>
+            </w:r>
+            <w:proofErr w:type="gramEnd"/>
+            <w:r>
+              <w:t>)</w:t>
+            </w:r>
+          </w:p>
+          <w:p>
+            <w:proofErr w:type="spellStart"/>
+            <w:proofErr w:type="gramStart"/>
+            <w:r>
+              <w:t>CheckGoal</w:t>
+            </w:r>
+            <w:proofErr w:type="spellEnd"/>
+            <w:r>
+              <w:t>(</w:t>
+            </w:r>
+            <w:proofErr w:type="gramEnd"/>
+            <w:r>
+              <w:t>)</w:t>
+            </w:r>
+          </w:p>
+          <w:p>
+            <w:proofErr w:type="spellStart"/>
+            <w:proofErr w:type="gramStart"/>
+            <w:r>
+              <w:t>GetPoints</w:t>
+            </w:r>
+            <w:proofErr w:type="spellEnd"/>
+            <w:r>
+              <w:t>(</w:t>
+            </w:r>
+            <w:proofErr w:type="gramEnd"/>
+            <w:r>
+              <w:t>)</w:t>
+            </w:r>
+          </w:p>
+          <w:p>
+            <w:proofErr w:type="spellStart"/>
+            <w:proofErr w:type="gramStart"/>
+            <w:r>
+              <w:t>CompletedGoals</w:t>
+            </w:r>
+            <w:proofErr w:type="spellEnd"/>
+            <w:r>
+              <w:t>(</w:t>
+            </w:r>
+            <w:proofErr w:type="gramEnd"/>
+            <w:r>
+              <w:t>)</w:t>
+            </w:r>
+          </w:p>
+          <w:p>
+            <w:r>
+              <w:t>Getter text string this many has been completed</w:t>
+            </w:r>
+          </w:p>
+        </w:tc>
+        <w:tc>
+          <w:tcPr>
+            <w:tcW w:w="2340" w:type="dxa"/>
+            <w:tcBorders>
+              <w:left w:val="single" w:sz="4" w:space="0" w:color="auto"/>
+              <w:right w:val="single" w:sz="4" w:space="0" w:color="auto"/>
+            </w:tcBorders>
+          </w:tcPr>
+          <w:p/>
           <w:p/>
         </w:tc>
         <w:tc>
@@ -477,7 +906,12 @@
           <w:p/>
           <w:p>
             <w:r>
-              <w:t>_prompt: List&lt;string&gt;</w:t>
+              <w:t>: List&lt;string&gt;</w:t>
+            </w:r>
+          </w:p>
+          <w:p>
+            <w:r>
+              <w:t>questions</w:t>
             </w:r>
           </w:p>
           <w:p/>
@@ -502,39 +936,6 @@
           </w:tcPr>
           <w:p/>
           <w:p>
-            <w:pPr>
-              <w:rPr>
-                <w:rFonts w:ascii="Segoe UI" w:eastAsia="Times New Roman" w:hAnsi="Segoe UI" w:cs="Segoe UI"/>
-                <w:sz w:val="21"/>
-                <w:szCs w:val="21"/>
-              </w:rPr>
-            </w:pPr>
-            <w:r>
-              <w:rPr>
-                <w:rFonts w:ascii="Segoe UI" w:eastAsia="Times New Roman" w:hAnsi="Segoe UI" w:cs="Segoe UI"/>
-                <w:sz w:val="21"/>
-                <w:szCs w:val="21"/>
-              </w:rPr>
-              <w:t>_</w:t>
-            </w:r>
-            <w:proofErr w:type="spellStart"/>
-            <w:r>
-              <w:rPr>
-                <w:rFonts w:ascii="Segoe UI" w:eastAsia="Times New Roman" w:hAnsi="Segoe UI" w:cs="Segoe UI"/>
-                <w:sz w:val="21"/>
-                <w:szCs w:val="21"/>
-              </w:rPr>
-              <w:t>totalTime</w:t>
-            </w:r>
-            <w:proofErr w:type="spellEnd"/>
-            <w:r>
-              <w:rPr>
-                <w:rFonts w:ascii="Segoe UI" w:eastAsia="Times New Roman" w:hAnsi="Segoe UI" w:cs="Segoe UI"/>
-                <w:sz w:val="21"/>
-                <w:szCs w:val="21"/>
-              </w:rPr>
-              <w:t>: int</w:t>
-            </w:r>
             <w:r>
               <w:rPr>
                 <w:rFonts w:ascii="Segoe UI" w:eastAsia="Times New Roman" w:hAnsi="Segoe UI" w:cs="Segoe UI"/>
@@ -542,92 +943,8 @@
                 <w:szCs w:val="21"/>
               </w:rPr>
               <w:br/>
-              <w:t>_</w:t>
-            </w:r>
-            <w:proofErr w:type="spellStart"/>
-            <w:r>
-              <w:rPr>
-                <w:rFonts w:ascii="Segoe UI" w:eastAsia="Times New Roman" w:hAnsi="Segoe UI" w:cs="Segoe UI"/>
-                <w:sz w:val="21"/>
-                <w:szCs w:val="21"/>
-              </w:rPr>
-              <w:t>endTime</w:t>
-            </w:r>
-            <w:proofErr w:type="spellEnd"/>
-            <w:r>
-              <w:rPr>
-                <w:rFonts w:ascii="Segoe UI" w:eastAsia="Times New Roman" w:hAnsi="Segoe UI" w:cs="Segoe UI"/>
-                <w:sz w:val="21"/>
-                <w:szCs w:val="21"/>
-              </w:rPr>
-              <w:t xml:space="preserve">: </w:t>
-            </w:r>
-            <w:proofErr w:type="spellStart"/>
-            <w:r>
-              <w:rPr>
-                <w:rFonts w:ascii="Segoe UI" w:eastAsia="Times New Roman" w:hAnsi="Segoe UI" w:cs="Segoe UI"/>
-                <w:sz w:val="21"/>
-                <w:szCs w:val="21"/>
-              </w:rPr>
-              <w:t>DateTime</w:t>
-            </w:r>
-            <w:proofErr w:type="spellEnd"/>
-            <w:r>
-              <w:rPr>
-                <w:rFonts w:ascii="Segoe UI" w:eastAsia="Times New Roman" w:hAnsi="Segoe UI" w:cs="Segoe UI"/>
-                <w:sz w:val="21"/>
-                <w:szCs w:val="21"/>
-              </w:rPr>
-              <w:br/>
-              <w:t>_</w:t>
-            </w:r>
-            <w:proofErr w:type="spellStart"/>
-            <w:r>
-              <w:rPr>
-                <w:rFonts w:ascii="Segoe UI" w:eastAsia="Times New Roman" w:hAnsi="Segoe UI" w:cs="Segoe UI"/>
-                <w:sz w:val="21"/>
-                <w:szCs w:val="21"/>
-              </w:rPr>
-              <w:t>spinnerTime</w:t>
-            </w:r>
-            <w:proofErr w:type="spellEnd"/>
-            <w:r>
-              <w:rPr>
-                <w:rFonts w:ascii="Segoe UI" w:eastAsia="Times New Roman" w:hAnsi="Segoe UI" w:cs="Segoe UI"/>
-                <w:sz w:val="21"/>
-                <w:szCs w:val="21"/>
-              </w:rPr>
-              <w:t>: int</w:t>
-            </w:r>
-            <w:r>
-              <w:rPr>
-                <w:rFonts w:ascii="Segoe UI" w:eastAsia="Times New Roman" w:hAnsi="Segoe UI" w:cs="Segoe UI"/>
-                <w:sz w:val="21"/>
-                <w:szCs w:val="21"/>
-              </w:rPr>
-              <w:br/>
-              <w:t>_</w:t>
-            </w:r>
-            <w:proofErr w:type="spellStart"/>
-            <w:r>
-              <w:rPr>
-                <w:rFonts w:ascii="Segoe UI" w:eastAsia="Times New Roman" w:hAnsi="Segoe UI" w:cs="Segoe UI"/>
-                <w:sz w:val="21"/>
-                <w:szCs w:val="21"/>
-              </w:rPr>
-              <w:t>countDown</w:t>
-            </w:r>
-            <w:proofErr w:type="spellEnd"/>
-            <w:r>
-              <w:rPr>
-                <w:rFonts w:ascii="Segoe UI" w:eastAsia="Times New Roman" w:hAnsi="Segoe UI" w:cs="Segoe UI"/>
-                <w:sz w:val="21"/>
-                <w:szCs w:val="21"/>
-              </w:rPr>
-              <w:t>: int</w:t>
-            </w:r>
-          </w:p>
-          <w:p/>
+            </w:r>
+          </w:p>
         </w:tc>
       </w:tr>
       <w:tr>
@@ -641,11 +958,69 @@
               <w:right w:val="single" w:sz="4" w:space="0" w:color="auto"/>
             </w:tcBorders>
           </w:tcPr>
-          <w:p/>
-          <w:p>
-            <w:proofErr w:type="gramStart"/>
-            <w:r>
-              <w:t>Breathing(</w:t>
+          <w:p>
+            <w:r>
+              <w:lastRenderedPageBreak/>
+              <w:t xml:space="preserve">   </w:t>
+            </w:r>
+          </w:p>
+          <w:p>
+            <w:r>
+              <w:t>Getters/setters</w:t>
+            </w:r>
+          </w:p>
+          <w:p/>
+        </w:tc>
+        <w:tc>
+          <w:tcPr>
+            <w:tcW w:w="540" w:type="dxa"/>
+            <w:tcBorders>
+              <w:top w:val="nil"/>
+              <w:left w:val="single" w:sz="4" w:space="0" w:color="auto"/>
+              <w:bottom w:val="nil"/>
+              <w:right w:val="single" w:sz="4" w:space="0" w:color="auto"/>
+            </w:tcBorders>
+          </w:tcPr>
+          <w:p/>
+        </w:tc>
+        <w:tc>
+          <w:tcPr>
+            <w:tcW w:w="2340" w:type="dxa"/>
+            <w:tcBorders>
+              <w:left w:val="single" w:sz="4" w:space="0" w:color="auto"/>
+              <w:right w:val="single" w:sz="4" w:space="0" w:color="auto"/>
+            </w:tcBorders>
+          </w:tcPr>
+          <w:p/>
+          <w:p>
+            <w:r>
+              <w:t>Get Questions</w:t>
+            </w:r>
+          </w:p>
+          <w:p>
+            <w:r>
+              <w:t>Save Goals into list</w:t>
+            </w:r>
+          </w:p>
+        </w:tc>
+        <w:tc>
+          <w:tcPr>
+            <w:tcW w:w="2340" w:type="dxa"/>
+            <w:tcBorders>
+              <w:left w:val="single" w:sz="4" w:space="0" w:color="auto"/>
+              <w:right w:val="single" w:sz="4" w:space="0" w:color="auto"/>
+            </w:tcBorders>
+          </w:tcPr>
+          <w:p/>
+          <w:p>
+            <w:proofErr w:type="spellStart"/>
+            <w:proofErr w:type="gramStart"/>
+            <w:r>
+              <w:t>LoadFile</w:t>
+            </w:r>
+            <w:proofErr w:type="spellEnd"/>
+            <w:r>
+              <w:t>(</w:t>
             </w:r>
             <w:proofErr w:type="gramEnd"/>
             <w:r>
@@ -656,7 +1031,7 @@
             <w:proofErr w:type="spellStart"/>
             <w:proofErr w:type="gramStart"/>
             <w:r>
-              <w:t>InPrompt</w:t>
+              <w:t>SaveFile</w:t>
             </w:r>
             <w:proofErr w:type="spellEnd"/>
             <w:r>
@@ -667,11 +1042,49 @@
               <w:t>)</w:t>
             </w:r>
           </w:p>
-          <w:p>
-            <w:proofErr w:type="spellStart"/>
-            <w:proofErr w:type="gramStart"/>
-            <w:r>
-              <w:t>OutPrompt</w:t>
+          <w:p/>
+          <w:p>
+            <w:r>
+              <w:t xml:space="preserve">Pass in list from </w:t>
+            </w:r>
+            <w:proofErr w:type="spellStart"/>
+            <w:r>
+              <w:t>GoalScript</w:t>
+            </w:r>
+            <w:proofErr w:type="spellEnd"/>
+          </w:p>
+        </w:tc>
+        <w:tc>
+          <w:tcPr>
+            <w:tcW w:w="630" w:type="dxa"/>
+            <w:tcBorders>
+              <w:top w:val="nil"/>
+              <w:left w:val="single" w:sz="4" w:space="0" w:color="auto"/>
+              <w:bottom w:val="nil"/>
+              <w:right w:val="single" w:sz="4" w:space="0" w:color="auto"/>
+            </w:tcBorders>
+          </w:tcPr>
+          <w:p/>
+        </w:tc>
+        <w:tc>
+          <w:tcPr>
+            <w:tcW w:w="2340" w:type="dxa"/>
+            <w:tcBorders>
+              <w:left w:val="single" w:sz="4" w:space="0" w:color="auto"/>
+            </w:tcBorders>
+          </w:tcPr>
+          <w:p/>
+          <w:p>
+            <w:r>
+              <w:t>Getters/setters</w:t>
+            </w:r>
+          </w:p>
+          <w:p/>
+          <w:p>
+            <w:proofErr w:type="spellStart"/>
+            <w:proofErr w:type="gramStart"/>
+            <w:r>
+              <w:t>GetName</w:t>
             </w:r>
             <w:proofErr w:type="spellEnd"/>
             <w:r>
@@ -682,109 +1095,30 @@
               <w:t>)</w:t>
             </w:r>
           </w:p>
-        </w:tc>
-        <w:tc>
-          <w:tcPr>
-            <w:tcW w:w="540" w:type="dxa"/>
+          <w:p>
+            <w:proofErr w:type="spellStart"/>
+            <w:proofErr w:type="gramStart"/>
+            <w:r>
+              <w:t>GetDescription</w:t>
+            </w:r>
+            <w:proofErr w:type="spellEnd"/>
+            <w:r>
+              <w:t>(</w:t>
+            </w:r>
+            <w:proofErr w:type="gramEnd"/>
+            <w:r>
+              <w:t>)</w:t>
+            </w:r>
+          </w:p>
+          <w:p/>
+        </w:tc>
+        <w:tc>
+          <w:tcPr>
+            <w:tcW w:w="270" w:type="dxa"/>
             <w:tcBorders>
               <w:top w:val="nil"/>
               <w:left w:val="single" w:sz="4" w:space="0" w:color="auto"/>
               <w:bottom w:val="nil"/>
-              <w:right w:val="single" w:sz="4" w:space="0" w:color="auto"/>
-            </w:tcBorders>
-          </w:tcPr>
-          <w:p/>
-        </w:tc>
-        <w:tc>
-          <w:tcPr>
-            <w:tcW w:w="2340" w:type="dxa"/>
-            <w:tcBorders>
-              <w:left w:val="single" w:sz="4" w:space="0" w:color="auto"/>
-              <w:right w:val="single" w:sz="4" w:space="0" w:color="auto"/>
-            </w:tcBorders>
-          </w:tcPr>
-          <w:p/>
-          <w:p>
-            <w:proofErr w:type="gramStart"/>
-            <w:r>
-              <w:t>Reflecting(</w:t>
-            </w:r>
-            <w:proofErr w:type="gramEnd"/>
-            <w:r>
-              <w:t>)</w:t>
-            </w:r>
-          </w:p>
-          <w:p>
-            <w:proofErr w:type="spellStart"/>
-            <w:proofErr w:type="gramStart"/>
-            <w:r>
-              <w:t>GetPrompt</w:t>
-            </w:r>
-            <w:proofErr w:type="spellEnd"/>
-            <w:r>
-              <w:t>(</w:t>
-            </w:r>
-            <w:proofErr w:type="gramEnd"/>
-            <w:r>
-              <w:t>)</w:t>
-            </w:r>
-          </w:p>
-          <w:p/>
-        </w:tc>
-        <w:tc>
-          <w:tcPr>
-            <w:tcW w:w="630" w:type="dxa"/>
-            <w:tcBorders>
-              <w:top w:val="nil"/>
-              <w:left w:val="single" w:sz="4" w:space="0" w:color="auto"/>
-              <w:bottom w:val="nil"/>
-              <w:right w:val="single" w:sz="4" w:space="0" w:color="auto"/>
-            </w:tcBorders>
-          </w:tcPr>
-          <w:p/>
-        </w:tc>
-        <w:tc>
-          <w:tcPr>
-            <w:tcW w:w="2340" w:type="dxa"/>
-            <w:tcBorders>
-              <w:left w:val="single" w:sz="4" w:space="0" w:color="auto"/>
-            </w:tcBorders>
-          </w:tcPr>
-          <w:p/>
-          <w:p>
-            <w:proofErr w:type="gramStart"/>
-            <w:r>
-              <w:t>Listing(</w:t>
-            </w:r>
-            <w:proofErr w:type="gramEnd"/>
-            <w:r>
-              <w:t>)</w:t>
-            </w:r>
-          </w:p>
-          <w:p>
-            <w:proofErr w:type="spellStart"/>
-            <w:proofErr w:type="gramStart"/>
-            <w:r>
-              <w:t>GetPrompt</w:t>
-            </w:r>
-            <w:proofErr w:type="spellEnd"/>
-            <w:r>
-              <w:t>(</w:t>
-            </w:r>
-            <w:proofErr w:type="gramEnd"/>
-            <w:r>
-              <w:t>)</w:t>
-            </w:r>
-          </w:p>
-          <w:p/>
-        </w:tc>
-        <w:tc>
-          <w:tcPr>
-            <w:tcW w:w="270" w:type="dxa"/>
-            <w:tcBorders>
-              <w:top w:val="nil"/>
-              <w:left w:val="single" w:sz="4" w:space="0" w:color="auto"/>
-              <w:bottom w:val="nil"/>
             </w:tcBorders>
           </w:tcPr>
           <w:p/>
@@ -806,31 +1140,6 @@
             </w:pPr>
           </w:p>
           <w:p>
-            <w:pPr>
-              <w:rPr>
-                <w:rFonts w:ascii="Segoe UI" w:eastAsia="Times New Roman" w:hAnsi="Segoe UI" w:cs="Segoe UI"/>
-                <w:sz w:val="21"/>
-                <w:szCs w:val="21"/>
-              </w:rPr>
-            </w:pPr>
-            <w:proofErr w:type="spellStart"/>
-            <w:r>
-              <w:rPr>
-                <w:rFonts w:ascii="Segoe UI" w:eastAsia="Times New Roman" w:hAnsi="Segoe UI" w:cs="Segoe UI"/>
-                <w:sz w:val="21"/>
-                <w:szCs w:val="21"/>
-              </w:rPr>
-              <w:t>GetTime</w:t>
-            </w:r>
-            <w:proofErr w:type="spellEnd"/>
-            <w:r>
-              <w:rPr>
-                <w:rFonts w:ascii="Segoe UI" w:eastAsia="Times New Roman" w:hAnsi="Segoe UI" w:cs="Segoe UI"/>
-                <w:sz w:val="21"/>
-                <w:szCs w:val="21"/>
-              </w:rPr>
-              <w:t>()</w:t>
-            </w:r>
             <w:r>
               <w:rPr>
                 <w:rFonts w:ascii="Segoe UI" w:eastAsia="Times New Roman" w:hAnsi="Segoe UI" w:cs="Segoe UI"/>
@@ -839,71 +1148,7 @@
               </w:rPr>
               <w:br/>
             </w:r>
-            <w:proofErr w:type="spellStart"/>
-            <w:r>
-              <w:rPr>
-                <w:rFonts w:ascii="Segoe UI" w:eastAsia="Times New Roman" w:hAnsi="Segoe UI" w:cs="Segoe UI"/>
-                <w:sz w:val="21"/>
-                <w:szCs w:val="21"/>
-              </w:rPr>
-              <w:t>TimeIsUp</w:t>
-            </w:r>
-            <w:proofErr w:type="spellEnd"/>
-            <w:r>
-              <w:rPr>
-                <w:rFonts w:ascii="Segoe UI" w:eastAsia="Times New Roman" w:hAnsi="Segoe UI" w:cs="Segoe UI"/>
-                <w:sz w:val="21"/>
-                <w:szCs w:val="21"/>
-              </w:rPr>
-              <w:t>()</w:t>
-            </w:r>
-            <w:r>
-              <w:rPr>
-                <w:rFonts w:ascii="Segoe UI" w:eastAsia="Times New Roman" w:hAnsi="Segoe UI" w:cs="Segoe UI"/>
-                <w:sz w:val="21"/>
-                <w:szCs w:val="21"/>
-              </w:rPr>
-              <w:br/>
-              <w:t>Spinner()</w:t>
-            </w:r>
-            <w:r>
-              <w:rPr>
-                <w:rFonts w:ascii="Segoe UI" w:eastAsia="Times New Roman" w:hAnsi="Segoe UI" w:cs="Segoe UI"/>
-                <w:sz w:val="21"/>
-                <w:szCs w:val="21"/>
-              </w:rPr>
-              <w:br/>
-            </w:r>
-            <w:proofErr w:type="spellStart"/>
-            <w:proofErr w:type="gramStart"/>
-            <w:r>
-              <w:rPr>
-                <w:rFonts w:ascii="Segoe UI" w:eastAsia="Times New Roman" w:hAnsi="Segoe UI" w:cs="Segoe UI"/>
-                <w:sz w:val="21"/>
-                <w:szCs w:val="21"/>
-              </w:rPr>
-              <w:t>CountDownTimer</w:t>
-            </w:r>
-            <w:proofErr w:type="spellEnd"/>
-            <w:r>
-              <w:rPr>
-                <w:rFonts w:ascii="Segoe UI" w:eastAsia="Times New Roman" w:hAnsi="Segoe UI" w:cs="Segoe UI"/>
-                <w:sz w:val="21"/>
-                <w:szCs w:val="21"/>
-              </w:rPr>
-              <w:t>(</w:t>
-            </w:r>
-            <w:proofErr w:type="gramEnd"/>
-            <w:r>
-              <w:rPr>
-                <w:rFonts w:ascii="Segoe UI" w:eastAsia="Times New Roman" w:hAnsi="Segoe UI" w:cs="Segoe UI"/>
-                <w:sz w:val="21"/>
-                <w:szCs w:val="21"/>
-              </w:rPr>
-              <w:t>)</w:t>
-            </w:r>
-          </w:p>
-          <w:p/>
+          </w:p>
         </w:tc>
       </w:tr>
       <w:tr>
@@ -926,6 +1171,16 @@
               <w:top w:val="nil"/>
               <w:left w:val="single" w:sz="4" w:space="0" w:color="auto"/>
               <w:bottom w:val="nil"/>
+              <w:right w:val="single" w:sz="4" w:space="0" w:color="auto"/>
+            </w:tcBorders>
+          </w:tcPr>
+          <w:p/>
+        </w:tc>
+        <w:tc>
+          <w:tcPr>
+            <w:tcW w:w="2340" w:type="dxa"/>
+            <w:tcBorders>
+              <w:left w:val="single" w:sz="4" w:space="0" w:color="auto"/>
               <w:right w:val="single" w:sz="4" w:space="0" w:color="auto"/>
             </w:tcBorders>
           </w:tcPr>
@@ -1121,6 +1376,7 @@
           <w:p>
             <w:proofErr w:type="spellStart"/>
             <w:r>
+              <w:lastRenderedPageBreak/>
               <w:t>MathAssignment</w:t>
             </w:r>
             <w:proofErr w:type="spellEnd"/>
@@ -1168,7 +1424,6 @@
           <w:p/>
           <w:p>
             <w:r>
-              <w:lastRenderedPageBreak/>
               <w:t>_</w:t>
             </w:r>
             <w:proofErr w:type="spellStart"/>
@@ -1247,7 +1502,6 @@
           <w:p/>
           <w:p>
             <w:r>
-              <w:lastRenderedPageBreak/>
               <w:t>_</w:t>
             </w:r>
             <w:proofErr w:type="spellStart"/>
@@ -1547,14 +1801,9 @@
     <w:p/>
     <w:p/>
     <w:sectPr>
-      <w:headerReference w:type="even" r:id="rId6"/>
-      <w:headerReference w:type="default" r:id="rId7"/>
-      <w:footerReference w:type="even" r:id="rId8"/>
-      <w:footerReference w:type="default" r:id="rId9"/>
-      <w:headerReference w:type="first" r:id="rId10"/>
-      <w:footerReference w:type="first" r:id="rId11"/>
+      <w:headerReference w:type="default" r:id="rId6"/>
       <w:pgSz w:w="15840" w:h="12240" w:orient="landscape"/>
-      <w:pgMar w:top="1440" w:right="1440" w:bottom="1440" w:left="1440" w:header="720" w:footer="720" w:gutter="0"/>
+      <w:pgMar w:top="720" w:right="720" w:bottom="720" w:left="720" w:header="720" w:footer="720" w:gutter="0"/>
       <w:cols w:space="720"/>
       <w:docGrid w:linePitch="360"/>
     </w:sectPr>
@@ -1585,36 +1834,6 @@
     </w:p>
   </w:endnote>
 </w:endnotes>
-</file>
-
-<file path=word/footer1.xml><?xml version="1.0" encoding="utf-8"?>
-<w:ftr xmlns:wpc="http://schemas.microsoft.com/office/word/2010/wordprocessingCanvas" xmlns:cx="http://schemas.microsoft.com/office/drawing/2014/chartex" xmlns:cx1="http://schemas.microsoft.com/office/drawing/2015/9/8/chartex" xmlns:cx2="http://schemas.microsoft.com/office/drawing/2015/10/21/chartex" xmlns:cx3="http://schemas.microsoft.com/office/drawing/2016/5/9/chartex" xmlns:cx4="http://schemas.microsoft.com/office/drawing/2016/5/10/chartex" xmlns:cx5="http://schemas.microsoft.com/office/drawing/2016/5/11/chartex" xmlns:cx6="http://schemas.microsoft.com/office/drawing/2016/5/12/chartex" xmlns:cx7="http://schemas.microsoft.com/office/drawing/2016/5/13/chartex" xmlns:cx8="http://schemas.microsoft.com/office/drawing/2016/5/14/chartex" xmlns:mc="http://schemas.openxmlformats.org/markup-compatibility/2006" xmlns:aink="http://schemas.microsoft.com/office/drawing/2016/ink" xmlns:am3d="http://schemas.microsoft.com/office/drawing/2017/model3d" xmlns:o="urn:schemas-microsoft-com:office:office" xmlns:oel="http://schemas.microsoft.com/office/2019/extlst" xmlns:r="http://schemas.openxmlformats.org/officeDocument/2006/relationships" xmlns:m="http://schemas.openxmlformats.org/officeDocument/2006/math" xmlns:v="urn:schemas-microsoft-com:vml" xmlns:wp14="http://schemas.microsoft.com/office/word/2010/wordprocessingDrawing" xmlns:wp="http://schemas.openxmlformats.org/drawingml/2006/wordprocessingDrawing" xmlns:w10="urn:schemas-microsoft-com:office:word" xmlns:w="http://schemas.openxmlformats.org/wordprocessingml/2006/main" xmlns:w14="http://schemas.microsoft.com/office/word/2010/wordml" xmlns:w15="http://schemas.microsoft.com/office/word/2012/wordml" xmlns:w16cex="http://schemas.microsoft.com/office/word/2018/wordml/cex" xmlns:w16cid="http://schemas.microsoft.com/office/word/2016/wordml/cid" xmlns:w16="http://schemas.microsoft.com/office/word/2018/wordml" xmlns:w16sdtdh="http://schemas.microsoft.com/office/word/2020/wordml/sdtdatahash" xmlns:w16se="http://schemas.microsoft.com/office/word/2015/wordml/symex" xmlns:wpg="http://schemas.microsoft.com/office/word/2010/wordprocessingGroup" xmlns:wpi="http://schemas.microsoft.com/office/word/2010/wordprocessingInk" xmlns:wne="http://schemas.microsoft.com/office/word/2006/wordml" xmlns:wps="http://schemas.microsoft.com/office/word/2010/wordprocessingShape" mc:Ignorable="w14 w15 w16se w16cid w16 w16cex w16sdtdh wp14">
-  <w:p>
-    <w:pPr>
-      <w:pStyle w:val="Footer"/>
-    </w:pPr>
-  </w:p>
-</w:ftr>
-</file>
-
-<file path=word/footer2.xml><?xml version="1.0" encoding="utf-8"?>
-<w:ftr xmlns:wpc="http://schemas.microsoft.com/office/word/2010/wordprocessingCanvas" xmlns:cx="http://schemas.microsoft.com/office/drawing/2014/chartex" xmlns:cx1="http://schemas.microsoft.com/office/drawing/2015/9/8/chartex" xmlns:cx2="http://schemas.microsoft.com/office/drawing/2015/10/21/chartex" xmlns:cx3="http://schemas.microsoft.com/office/drawing/2016/5/9/chartex" xmlns:cx4="http://schemas.microsoft.com/office/drawing/2016/5/10/chartex" xmlns:cx5="http://schemas.microsoft.com/office/drawing/2016/5/11/chartex" xmlns:cx6="http://schemas.microsoft.com/office/drawing/2016/5/12/chartex" xmlns:cx7="http://schemas.microsoft.com/office/drawing/2016/5/13/chartex" xmlns:cx8="http://schemas.microsoft.com/office/drawing/2016/5/14/chartex" xmlns:mc="http://schemas.openxmlformats.org/markup-compatibility/2006" xmlns:aink="http://schemas.microsoft.com/office/drawing/2016/ink" xmlns:am3d="http://schemas.microsoft.com/office/drawing/2017/model3d" xmlns:o="urn:schemas-microsoft-com:office:office" xmlns:oel="http://schemas.microsoft.com/office/2019/extlst" xmlns:r="http://schemas.openxmlformats.org/officeDocument/2006/relationships" xmlns:m="http://schemas.openxmlformats.org/officeDocument/2006/math" xmlns:v="urn:schemas-microsoft-com:vml" xmlns:wp14="http://schemas.microsoft.com/office/word/2010/wordprocessingDrawing" xmlns:wp="http://schemas.openxmlformats.org/drawingml/2006/wordprocessingDrawing" xmlns:w10="urn:schemas-microsoft-com:office:word" xmlns:w="http://schemas.openxmlformats.org/wordprocessingml/2006/main" xmlns:w14="http://schemas.microsoft.com/office/word/2010/wordml" xmlns:w15="http://schemas.microsoft.com/office/word/2012/wordml" xmlns:w16cex="http://schemas.microsoft.com/office/word/2018/wordml/cex" xmlns:w16cid="http://schemas.microsoft.com/office/word/2016/wordml/cid" xmlns:w16="http://schemas.microsoft.com/office/word/2018/wordml" xmlns:w16sdtdh="http://schemas.microsoft.com/office/word/2020/wordml/sdtdatahash" xmlns:w16se="http://schemas.microsoft.com/office/word/2015/wordml/symex" xmlns:wpg="http://schemas.microsoft.com/office/word/2010/wordprocessingGroup" xmlns:wpi="http://schemas.microsoft.com/office/word/2010/wordprocessingInk" xmlns:wne="http://schemas.microsoft.com/office/word/2006/wordml" xmlns:wps="http://schemas.microsoft.com/office/word/2010/wordprocessingShape" mc:Ignorable="w14 w15 w16se w16cid w16 w16cex w16sdtdh wp14">
-  <w:p>
-    <w:pPr>
-      <w:pStyle w:val="Footer"/>
-    </w:pPr>
-  </w:p>
-</w:ftr>
-</file>
-
-<file path=word/footer3.xml><?xml version="1.0" encoding="utf-8"?>
-<w:ftr xmlns:wpc="http://schemas.microsoft.com/office/word/2010/wordprocessingCanvas" xmlns:cx="http://schemas.microsoft.com/office/drawing/2014/chartex" xmlns:cx1="http://schemas.microsoft.com/office/drawing/2015/9/8/chartex" xmlns:cx2="http://schemas.microsoft.com/office/drawing/2015/10/21/chartex" xmlns:cx3="http://schemas.microsoft.com/office/drawing/2016/5/9/chartex" xmlns:cx4="http://schemas.microsoft.com/office/drawing/2016/5/10/chartex" xmlns:cx5="http://schemas.microsoft.com/office/drawing/2016/5/11/chartex" xmlns:cx6="http://schemas.microsoft.com/office/drawing/2016/5/12/chartex" xmlns:cx7="http://schemas.microsoft.com/office/drawing/2016/5/13/chartex" xmlns:cx8="http://schemas.microsoft.com/office/drawing/2016/5/14/chartex" xmlns:mc="http://schemas.openxmlformats.org/markup-compatibility/2006" xmlns:aink="http://schemas.microsoft.com/office/drawing/2016/ink" xmlns:am3d="http://schemas.microsoft.com/office/drawing/2017/model3d" xmlns:o="urn:schemas-microsoft-com:office:office" xmlns:oel="http://schemas.microsoft.com/office/2019/extlst" xmlns:r="http://schemas.openxmlformats.org/officeDocument/2006/relationships" xmlns:m="http://schemas.openxmlformats.org/officeDocument/2006/math" xmlns:v="urn:schemas-microsoft-com:vml" xmlns:wp14="http://schemas.microsoft.com/office/word/2010/wordprocessingDrawing" xmlns:wp="http://schemas.openxmlformats.org/drawingml/2006/wordprocessingDrawing" xmlns:w10="urn:schemas-microsoft-com:office:word" xmlns:w="http://schemas.openxmlformats.org/wordprocessingml/2006/main" xmlns:w14="http://schemas.microsoft.com/office/word/2010/wordml" xmlns:w15="http://schemas.microsoft.com/office/word/2012/wordml" xmlns:w16cex="http://schemas.microsoft.com/office/word/2018/wordml/cex" xmlns:w16cid="http://schemas.microsoft.com/office/word/2016/wordml/cid" xmlns:w16="http://schemas.microsoft.com/office/word/2018/wordml" xmlns:w16sdtdh="http://schemas.microsoft.com/office/word/2020/wordml/sdtdatahash" xmlns:w16se="http://schemas.microsoft.com/office/word/2015/wordml/symex" xmlns:wpg="http://schemas.microsoft.com/office/word/2010/wordprocessingGroup" xmlns:wpi="http://schemas.microsoft.com/office/word/2010/wordprocessingInk" xmlns:wne="http://schemas.microsoft.com/office/word/2006/wordml" xmlns:wps="http://schemas.microsoft.com/office/word/2010/wordprocessingShape" mc:Ignorable="w14 w15 w16se w16cid w16 w16cex w16sdtdh wp14">
-  <w:p>
-    <w:pPr>
-      <w:pStyle w:val="Footer"/>
-    </w:pPr>
-  </w:p>
-</w:ftr>
 </file>
 
 <file path=word/footnotes.xml><?xml version="1.0" encoding="utf-8"?>
@@ -1648,16 +1867,6 @@
     <w:pPr>
       <w:pStyle w:val="Header"/>
     </w:pPr>
-  </w:p>
-</w:hdr>
-</file>
-
-<file path=word/header2.xml><?xml version="1.0" encoding="utf-8"?>
-<w:hdr xmlns:wpc="http://schemas.microsoft.com/office/word/2010/wordprocessingCanvas" xmlns:cx="http://schemas.microsoft.com/office/drawing/2014/chartex" xmlns:cx1="http://schemas.microsoft.com/office/drawing/2015/9/8/chartex" xmlns:cx2="http://schemas.microsoft.com/office/drawing/2015/10/21/chartex" xmlns:cx3="http://schemas.microsoft.com/office/drawing/2016/5/9/chartex" xmlns:cx4="http://schemas.microsoft.com/office/drawing/2016/5/10/chartex" xmlns:cx5="http://schemas.microsoft.com/office/drawing/2016/5/11/chartex" xmlns:cx6="http://schemas.microsoft.com/office/drawing/2016/5/12/chartex" xmlns:cx7="http://schemas.microsoft.com/office/drawing/2016/5/13/chartex" xmlns:cx8="http://schemas.microsoft.com/office/drawing/2016/5/14/chartex" xmlns:mc="http://schemas.openxmlformats.org/markup-compatibility/2006" xmlns:aink="http://schemas.microsoft.com/office/drawing/2016/ink" xmlns:am3d="http://schemas.microsoft.com/office/drawing/2017/model3d" xmlns:o="urn:schemas-microsoft-com:office:office" xmlns:oel="http://schemas.microsoft.com/office/2019/extlst" xmlns:r="http://schemas.openxmlformats.org/officeDocument/2006/relationships" xmlns:m="http://schemas.openxmlformats.org/officeDocument/2006/math" xmlns:v="urn:schemas-microsoft-com:vml" xmlns:wp14="http://schemas.microsoft.com/office/word/2010/wordprocessingDrawing" xmlns:wp="http://schemas.openxmlformats.org/drawingml/2006/wordprocessingDrawing" xmlns:w10="urn:schemas-microsoft-com:office:word" xmlns:w="http://schemas.openxmlformats.org/wordprocessingml/2006/main" xmlns:w14="http://schemas.microsoft.com/office/word/2010/wordml" xmlns:w15="http://schemas.microsoft.com/office/word/2012/wordml" xmlns:w16cex="http://schemas.microsoft.com/office/word/2018/wordml/cex" xmlns:w16cid="http://schemas.microsoft.com/office/word/2016/wordml/cid" xmlns:w16="http://schemas.microsoft.com/office/word/2018/wordml" xmlns:w16sdtdh="http://schemas.microsoft.com/office/word/2020/wordml/sdtdatahash" xmlns:w16se="http://schemas.microsoft.com/office/word/2015/wordml/symex" xmlns:wpg="http://schemas.microsoft.com/office/word/2010/wordprocessingGroup" xmlns:wpi="http://schemas.microsoft.com/office/word/2010/wordprocessingInk" xmlns:wne="http://schemas.microsoft.com/office/word/2006/wordml" xmlns:wps="http://schemas.microsoft.com/office/word/2010/wordprocessingShape" mc:Ignorable="w14 w15 w16se w16cid w16 w16cex w16sdtdh wp14">
-  <w:p>
-    <w:pPr>
-      <w:pStyle w:val="Header"/>
-    </w:pPr>
     <w:r>
       <w:t>Monique Roberts</w:t>
     </w:r>
@@ -1675,19 +1884,12 @@
       <w:pStyle w:val="Header"/>
     </w:pPr>
     <w:r>
-      <w:t>Mindfulness Activity</w:t>
+      <w:t xml:space="preserve">Goal </w:t>
+    </w:r>
+    <w:r>
+      <w:t>Activity</w:t>
     </w:r>
   </w:p>
-  <w:p>
-    <w:pPr>
-      <w:pStyle w:val="Header"/>
-    </w:pPr>
-  </w:p>
-</w:hdr>
-</file>
-
-<file path=word/header3.xml><?xml version="1.0" encoding="utf-8"?>
-<w:hdr xmlns:wpc="http://schemas.microsoft.com/office/word/2010/wordprocessingCanvas" xmlns:cx="http://schemas.microsoft.com/office/drawing/2014/chartex" xmlns:cx1="http://schemas.microsoft.com/office/drawing/2015/9/8/chartex" xmlns:cx2="http://schemas.microsoft.com/office/drawing/2015/10/21/chartex" xmlns:cx3="http://schemas.microsoft.com/office/drawing/2016/5/9/chartex" xmlns:cx4="http://schemas.microsoft.com/office/drawing/2016/5/10/chartex" xmlns:cx5="http://schemas.microsoft.com/office/drawing/2016/5/11/chartex" xmlns:cx6="http://schemas.microsoft.com/office/drawing/2016/5/12/chartex" xmlns:cx7="http://schemas.microsoft.com/office/drawing/2016/5/13/chartex" xmlns:cx8="http://schemas.microsoft.com/office/drawing/2016/5/14/chartex" xmlns:mc="http://schemas.openxmlformats.org/markup-compatibility/2006" xmlns:aink="http://schemas.microsoft.com/office/drawing/2016/ink" xmlns:am3d="http://schemas.microsoft.com/office/drawing/2017/model3d" xmlns:o="urn:schemas-microsoft-com:office:office" xmlns:oel="http://schemas.microsoft.com/office/2019/extlst" xmlns:r="http://schemas.openxmlformats.org/officeDocument/2006/relationships" xmlns:m="http://schemas.openxmlformats.org/officeDocument/2006/math" xmlns:v="urn:schemas-microsoft-com:vml" xmlns:wp14="http://schemas.microsoft.com/office/word/2010/wordprocessingDrawing" xmlns:wp="http://schemas.openxmlformats.org/drawingml/2006/wordprocessingDrawing" xmlns:w10="urn:schemas-microsoft-com:office:word" xmlns:w="http://schemas.openxmlformats.org/wordprocessingml/2006/main" xmlns:w14="http://schemas.microsoft.com/office/word/2010/wordml" xmlns:w15="http://schemas.microsoft.com/office/word/2012/wordml" xmlns:w16cex="http://schemas.microsoft.com/office/word/2018/wordml/cex" xmlns:w16cid="http://schemas.microsoft.com/office/word/2016/wordml/cid" xmlns:w16="http://schemas.microsoft.com/office/word/2018/wordml" xmlns:w16sdtdh="http://schemas.microsoft.com/office/word/2020/wordml/sdtdatahash" xmlns:w16se="http://schemas.microsoft.com/office/word/2015/wordml/symex" xmlns:wpg="http://schemas.microsoft.com/office/word/2010/wordprocessingGroup" xmlns:wpi="http://schemas.microsoft.com/office/word/2010/wordprocessingInk" xmlns:wne="http://schemas.microsoft.com/office/word/2006/wordml" xmlns:wps="http://schemas.microsoft.com/office/word/2010/wordprocessingShape" mc:Ignorable="w14 w15 w16se w16cid w16 w16cex w16sdtdh wp14">
   <w:p>
     <w:pPr>
       <w:pStyle w:val="Header"/>

</xml_diff>